<commit_message>
Ajout du fichier README
</commit_message>
<xml_diff>
--- a/Sprint3/Boulais_Karl_B65_S3_Rapport_de_Projet.docx
+++ b/Sprint3/Boulais_Karl_B65_S3_Rapport_de_Projet.docx
@@ -340,7 +340,7 @@
         <w:br w:type="page"/>
       </w:r>
     </w:p>
-    <w:bookmarkStart w:id="1" w:name="_Toc72598544" w:displacedByCustomXml="next"/>
+    <w:bookmarkStart w:id="1" w:name="_Toc73310411" w:displacedByCustomXml="next"/>
     <w:sdt>
       <w:sdtPr>
         <w:rPr>
@@ -394,7 +394,7 @@
           <w:r>
             <w:fldChar w:fldCharType="separate"/>
           </w:r>
-          <w:hyperlink w:anchor="_Toc72598544" w:history="1">
+          <w:hyperlink w:anchor="_Toc73310411" w:history="1">
             <w:r>
               <w:rPr>
                 <w:rStyle w:val="Hyperlink"/>
@@ -421,7 +421,7 @@
                 <w:noProof/>
                 <w:webHidden/>
               </w:rPr>
-              <w:instrText xml:space="preserve"> PAGEREF _Toc72598544 \h </w:instrText>
+              <w:instrText xml:space="preserve"> PAGEREF _Toc73310411 \h </w:instrText>
             </w:r>
             <w:r>
               <w:rPr>
@@ -463,7 +463,7 @@
               <w:lang w:eastAsia="fr-CA"/>
             </w:rPr>
           </w:pPr>
-          <w:hyperlink w:anchor="_Toc72598545" w:history="1">
+          <w:hyperlink w:anchor="_Toc73310412" w:history="1">
             <w:r>
               <w:rPr>
                 <w:rStyle w:val="Hyperlink"/>
@@ -490,7 +490,7 @@
                 <w:noProof/>
                 <w:webHidden/>
               </w:rPr>
-              <w:instrText xml:space="preserve"> PAGEREF _Toc72598545 \h </w:instrText>
+              <w:instrText xml:space="preserve"> PAGEREF _Toc73310412 \h </w:instrText>
             </w:r>
             <w:r>
               <w:rPr>
@@ -531,7 +531,7 @@
               <w:lang w:val="fr-CA" w:eastAsia="fr-CA"/>
             </w:rPr>
           </w:pPr>
-          <w:hyperlink w:anchor="_Toc72598546" w:history="1">
+          <w:hyperlink w:anchor="_Toc73310413" w:history="1">
             <w:r>
               <w:rPr>
                 <w:rStyle w:val="Hyperlink"/>
@@ -558,7 +558,7 @@
                 <w:noProof/>
                 <w:webHidden/>
               </w:rPr>
-              <w:instrText xml:space="preserve"> PAGEREF _Toc72598546 \h </w:instrText>
+              <w:instrText xml:space="preserve"> PAGEREF _Toc73310413 \h </w:instrText>
             </w:r>
             <w:r>
               <w:rPr>
@@ -600,7 +600,7 @@
               <w:lang w:eastAsia="fr-CA"/>
             </w:rPr>
           </w:pPr>
-          <w:hyperlink w:anchor="_Toc72598547" w:history="1">
+          <w:hyperlink w:anchor="_Toc73310414" w:history="1">
             <w:r>
               <w:rPr>
                 <w:rStyle w:val="Hyperlink"/>
@@ -628,7 +628,7 @@
                 <w:noProof/>
                 <w:webHidden/>
               </w:rPr>
-              <w:instrText xml:space="preserve"> PAGEREF _Toc72598547 \h </w:instrText>
+              <w:instrText xml:space="preserve"> PAGEREF _Toc73310414 \h </w:instrText>
             </w:r>
             <w:r>
               <w:rPr>
@@ -669,13 +669,13 @@
               <w:lang w:val="fr-CA" w:eastAsia="fr-CA"/>
             </w:rPr>
           </w:pPr>
-          <w:hyperlink w:anchor="_Toc72598548" w:history="1">
+          <w:hyperlink w:anchor="_Toc73310415" w:history="1">
             <w:r>
               <w:rPr>
                 <w:rStyle w:val="Hyperlink"/>
                 <w:noProof/>
               </w:rPr>
-              <w:t>Problèmes</w:t>
+              <w:t>Difficultés</w:t>
             </w:r>
             <w:r>
               <w:rPr>
@@ -696,7 +696,7 @@
                 <w:noProof/>
                 <w:webHidden/>
               </w:rPr>
-              <w:instrText xml:space="preserve"> PAGEREF _Toc72598548 \h </w:instrText>
+              <w:instrText xml:space="preserve"> PAGEREF _Toc73310415 \h </w:instrText>
             </w:r>
             <w:r>
               <w:rPr>
@@ -737,13 +737,13 @@
               <w:lang w:val="fr-CA" w:eastAsia="fr-CA"/>
             </w:rPr>
           </w:pPr>
-          <w:hyperlink w:anchor="_Toc72598549" w:history="1">
+          <w:hyperlink w:anchor="_Toc73310416" w:history="1">
             <w:r>
               <w:rPr>
                 <w:rStyle w:val="Hyperlink"/>
                 <w:noProof/>
               </w:rPr>
-              <w:t>Manque de temps</w:t>
+              <w:t>Réussites</w:t>
             </w:r>
             <w:r>
               <w:rPr>
@@ -764,7 +764,7 @@
                 <w:noProof/>
                 <w:webHidden/>
               </w:rPr>
-              <w:instrText xml:space="preserve"> PAGEREF _Toc72598549 \h </w:instrText>
+              <w:instrText xml:space="preserve"> PAGEREF _Toc73310416 \h </w:instrText>
             </w:r>
             <w:r>
               <w:rPr>
@@ -806,7 +806,7 @@
               <w:lang w:eastAsia="fr-CA"/>
             </w:rPr>
           </w:pPr>
-          <w:hyperlink w:anchor="_Toc72598550" w:history="1">
+          <w:hyperlink w:anchor="_Toc73310417" w:history="1">
             <w:r>
               <w:rPr>
                 <w:rStyle w:val="Hyperlink"/>
@@ -833,7 +833,7 @@
                 <w:noProof/>
                 <w:webHidden/>
               </w:rPr>
-              <w:instrText xml:space="preserve"> PAGEREF _Toc72598550 \h </w:instrText>
+              <w:instrText xml:space="preserve"> PAGEREF _Toc73310417 \h </w:instrText>
             </w:r>
             <w:r>
               <w:rPr>
@@ -853,7 +853,7 @@
                 <w:noProof/>
                 <w:webHidden/>
               </w:rPr>
-              <w:t>3</w:t>
+              <w:t>4</w:t>
             </w:r>
             <w:r>
               <w:rPr>
@@ -874,7 +874,7 @@
               <w:lang w:val="fr-CA" w:eastAsia="fr-CA"/>
             </w:rPr>
           </w:pPr>
-          <w:hyperlink w:anchor="_Toc72598551" w:history="1">
+          <w:hyperlink w:anchor="_Toc73310418" w:history="1">
             <w:r>
               <w:rPr>
                 <w:rStyle w:val="Hyperlink"/>
@@ -901,7 +901,7 @@
                 <w:noProof/>
                 <w:webHidden/>
               </w:rPr>
-              <w:instrText xml:space="preserve"> PAGEREF _Toc72598551 \h </w:instrText>
+              <w:instrText xml:space="preserve"> PAGEREF _Toc73310418 \h </w:instrText>
             </w:r>
             <w:r>
               <w:rPr>
@@ -921,7 +921,7 @@
                 <w:noProof/>
                 <w:webHidden/>
               </w:rPr>
-              <w:t>3</w:t>
+              <w:t>4</w:t>
             </w:r>
             <w:r>
               <w:rPr>
@@ -942,7 +942,7 @@
               <w:lang w:val="fr-CA" w:eastAsia="fr-CA"/>
             </w:rPr>
           </w:pPr>
-          <w:hyperlink w:anchor="_Toc72598552" w:history="1">
+          <w:hyperlink w:anchor="_Toc73310419" w:history="1">
             <w:r>
               <w:rPr>
                 <w:rStyle w:val="Hyperlink"/>
@@ -969,7 +969,7 @@
                 <w:noProof/>
                 <w:webHidden/>
               </w:rPr>
-              <w:instrText xml:space="preserve"> PAGEREF _Toc72598552 \h </w:instrText>
+              <w:instrText xml:space="preserve"> PAGEREF _Toc73310419 \h </w:instrText>
             </w:r>
             <w:r>
               <w:rPr>
@@ -989,7 +989,7 @@
                 <w:noProof/>
                 <w:webHidden/>
               </w:rPr>
-              <w:t>3</w:t>
+              <w:t>4</w:t>
             </w:r>
             <w:r>
               <w:rPr>
@@ -1010,7 +1010,7 @@
               <w:lang w:val="fr-CA" w:eastAsia="fr-CA"/>
             </w:rPr>
           </w:pPr>
-          <w:hyperlink w:anchor="_Toc72598553" w:history="1">
+          <w:hyperlink w:anchor="_Toc73310420" w:history="1">
             <w:r>
               <w:rPr>
                 <w:rStyle w:val="Hyperlink"/>
@@ -1037,7 +1037,7 @@
                 <w:noProof/>
                 <w:webHidden/>
               </w:rPr>
-              <w:instrText xml:space="preserve"> PAGEREF _Toc72598553 \h </w:instrText>
+              <w:instrText xml:space="preserve"> PAGEREF _Toc73310420 \h </w:instrText>
             </w:r>
             <w:r>
               <w:rPr>
@@ -1057,7 +1057,7 @@
                 <w:noProof/>
                 <w:webHidden/>
               </w:rPr>
-              <w:t>3</w:t>
+              <w:t>4</w:t>
             </w:r>
             <w:r>
               <w:rPr>
@@ -1078,7 +1078,7 @@
               <w:lang w:val="fr-CA" w:eastAsia="fr-CA"/>
             </w:rPr>
           </w:pPr>
-          <w:hyperlink w:anchor="_Toc72598554" w:history="1">
+          <w:hyperlink w:anchor="_Toc73310421" w:history="1">
             <w:r>
               <w:rPr>
                 <w:rStyle w:val="Hyperlink"/>
@@ -1105,7 +1105,7 @@
                 <w:noProof/>
                 <w:webHidden/>
               </w:rPr>
-              <w:instrText xml:space="preserve"> PAGEREF _Toc72598554 \h </w:instrText>
+              <w:instrText xml:space="preserve"> PAGEREF _Toc73310421 \h </w:instrText>
             </w:r>
             <w:r>
               <w:rPr>
@@ -1125,7 +1125,7 @@
                 <w:noProof/>
                 <w:webHidden/>
               </w:rPr>
-              <w:t>3</w:t>
+              <w:t>4</w:t>
             </w:r>
             <w:r>
               <w:rPr>
@@ -1147,7 +1147,7 @@
               <w:lang w:eastAsia="fr-CA"/>
             </w:rPr>
           </w:pPr>
-          <w:hyperlink w:anchor="_Toc72598555" w:history="1">
+          <w:hyperlink w:anchor="_Toc73310422" w:history="1">
             <w:r>
               <w:rPr>
                 <w:rStyle w:val="Hyperlink"/>
@@ -1174,7 +1174,7 @@
                 <w:noProof/>
                 <w:webHidden/>
               </w:rPr>
-              <w:instrText xml:space="preserve"> PAGEREF _Toc72598555 \h </w:instrText>
+              <w:instrText xml:space="preserve"> PAGEREF _Toc73310422 \h </w:instrText>
             </w:r>
             <w:r>
               <w:rPr>
@@ -1216,7 +1216,7 @@
               <w:lang w:eastAsia="fr-CA"/>
             </w:rPr>
           </w:pPr>
-          <w:hyperlink w:anchor="_Toc72598556" w:history="1">
+          <w:hyperlink w:anchor="_Toc73310423" w:history="1">
             <w:r>
               <w:rPr>
                 <w:rStyle w:val="Hyperlink"/>
@@ -1244,7 +1244,7 @@
                 <w:noProof/>
                 <w:webHidden/>
               </w:rPr>
-              <w:instrText xml:space="preserve"> PAGEREF _Toc72598556 \h </w:instrText>
+              <w:instrText xml:space="preserve"> PAGEREF _Toc73310423 \h </w:instrText>
             </w:r>
             <w:r>
               <w:rPr>
@@ -1264,7 +1264,7 @@
                 <w:noProof/>
                 <w:webHidden/>
               </w:rPr>
-              <w:t>4</w:t>
+              <w:t>5</w:t>
             </w:r>
             <w:r>
               <w:rPr>
@@ -1309,7 +1309,7 @@
         <w:lastRenderedPageBreak/>
         <w:t xml:space="preserve"> </w:t>
       </w:r>
-      <w:bookmarkStart w:id="2" w:name="_Toc72598545"/>
+      <w:bookmarkStart w:id="2" w:name="_Toc73310412"/>
       <w:r>
         <w:t>Le projet</w:t>
       </w:r>
@@ -1319,7 +1319,7 @@
       <w:pPr>
         <w:pStyle w:val="Sous-Titre"/>
       </w:pPr>
-      <w:bookmarkStart w:id="3" w:name="_Toc72598546"/>
+      <w:bookmarkStart w:id="3" w:name="_Toc73310413"/>
       <w:r>
         <w:t>Retour général</w:t>
       </w:r>
@@ -1416,7 +1416,43 @@
         <w:rPr>
           <w:lang w:eastAsia="fr-CA"/>
         </w:rPr>
-        <w:t>Nous voulions aussi ajouter une composante de centre de contrôle qui aurait permit d’avoir une base de données des serveurs infectés ainsi qu’une interface par laquelle nous pourrions contrôler une de ces machines.</w:t>
+        <w:t xml:space="preserve">Nous </w:t>
+      </w:r>
+      <w:r>
+        <w:rPr>
+          <w:lang w:eastAsia="fr-CA"/>
+        </w:rPr>
+        <w:t xml:space="preserve">avons </w:t>
+      </w:r>
+      <w:r>
+        <w:rPr>
+          <w:lang w:eastAsia="fr-CA"/>
+        </w:rPr>
+        <w:t>ajout</w:t>
+      </w:r>
+      <w:r>
+        <w:rPr>
+          <w:lang w:eastAsia="fr-CA"/>
+        </w:rPr>
+        <w:t xml:space="preserve">é </w:t>
+      </w:r>
+      <w:r>
+        <w:rPr>
+          <w:lang w:eastAsia="fr-CA"/>
+        </w:rPr>
+        <w:t xml:space="preserve">une composante de centre de contrôle qui </w:t>
+      </w:r>
+      <w:r>
+        <w:rPr>
+          <w:lang w:eastAsia="fr-CA"/>
+        </w:rPr>
+        <w:t>permet</w:t>
+      </w:r>
+      <w:r>
+        <w:rPr>
+          <w:lang w:eastAsia="fr-CA"/>
+        </w:rPr>
+        <w:t xml:space="preserve"> d’avoir une base de données des serveurs infectés ainsi qu’une interface par laquelle nous pourrions contrôler une de ces machines.</w:t>
       </w:r>
     </w:p>
     <w:p>
@@ -1426,7 +1462,7 @@
           <w:lang w:eastAsia="fr-CA"/>
         </w:rPr>
       </w:pPr>
-      <w:bookmarkStart w:id="4" w:name="_Toc72598547"/>
+      <w:bookmarkStart w:id="4" w:name="_Toc73310414"/>
       <w:r>
         <w:rPr>
           <w:lang w:eastAsia="fr-CA"/>
@@ -1439,43 +1475,140 @@
       <w:pPr>
         <w:pStyle w:val="Sous-Titre"/>
       </w:pPr>
-      <w:bookmarkStart w:id="5" w:name="_Toc72598548"/>
-      <w:r>
-        <w:t>Problèmes</w:t>
+      <w:bookmarkStart w:id="5" w:name="_Toc73310415"/>
+      <w:r>
+        <w:t>Difficultés</w:t>
       </w:r>
       <w:bookmarkEnd w:id="5"/>
     </w:p>
     <w:p>
       <w:pPr>
-        <w:pStyle w:val="Closing"/>
-        <w:rPr>
-          <w:lang w:eastAsia="fr-CA"/>
-        </w:rPr>
-      </w:pPr>
+        <w:pStyle w:val="Normal-CorpsTexte"/>
+        <w:rPr>
+          <w:lang w:eastAsia="fr-CA"/>
+        </w:rPr>
+      </w:pPr>
+      <w:r>
+        <w:rPr>
+          <w:lang w:eastAsia="fr-CA"/>
+        </w:rPr>
+        <w:t xml:space="preserve">Décider d’abuser d’une faille de sécurité n’était pas chose facile. Nous savions que nous aurions des embuches sur l’application et la mise en place et il s’en est avéré. </w:t>
+      </w:r>
+    </w:p>
+    <w:p>
+      <w:pPr>
+        <w:pStyle w:val="Normal-CorpsTexte"/>
+        <w:rPr>
+          <w:lang w:eastAsia="fr-CA"/>
+        </w:rPr>
+      </w:pPr>
+      <w:r>
+        <w:rPr>
+          <w:lang w:eastAsia="fr-CA"/>
+        </w:rPr>
+        <w:t>Tout d’abord, la faille de sécurité sur les ordinateurs Windows est désormais corrigé. En pratique, ça veut dire que pour développer un programme autour de cette faille, il faut user de machines virtuelles puisque les anti-virus éliminent tous les programmes et code connexe qui pourrait servir à l’exploiter. De plus, même en installant un système d’exploitation passé date sans les corrections appliquées, celui-ci peut se mettre à jour lui-même.</w:t>
+      </w:r>
+      <w:r>
+        <w:rPr>
+          <w:lang w:eastAsia="fr-CA"/>
+        </w:rPr>
+        <w:t xml:space="preserve"> En somme, nous devions nous connecter sur une machine virtuelle à distance et couper l’accès à internet.</w:t>
+      </w:r>
+      <w:r>
+        <w:rPr>
+          <w:lang w:eastAsia="fr-CA"/>
+        </w:rPr>
+        <w:t xml:space="preserve"> </w:t>
+      </w:r>
+    </w:p>
+    <w:p>
+      <w:pPr>
+        <w:pStyle w:val="Normal-CorpsTexte"/>
+        <w:rPr>
+          <w:lang w:eastAsia="fr-CA"/>
+        </w:rPr>
+      </w:pPr>
+      <w:r>
+        <w:rPr>
+          <w:lang w:eastAsia="fr-CA"/>
+        </w:rPr>
+        <w:t>De plus, nous pensions pouvoir utiliser un dépôt git et le greffer à notre projet, malheureusement le code n’est plus fonctionnel et certainement pas mis-à-jour. Donc nous avons abandonné l’exploitation de la faille et conséquemment la partie vers informatique de notre projet.</w:t>
+      </w:r>
     </w:p>
     <w:p>
       <w:pPr>
         <w:pStyle w:val="Sous-Titre"/>
       </w:pPr>
-      <w:bookmarkStart w:id="6" w:name="_Toc72598549"/>
-      <w:r>
-        <w:t>Manque de temps</w:t>
+      <w:bookmarkStart w:id="6" w:name="_Toc73310416"/>
+      <w:r>
+        <w:t>Réussites</w:t>
       </w:r>
       <w:bookmarkEnd w:id="6"/>
     </w:p>
     <w:p>
       <w:pPr>
-        <w:pStyle w:val="Closing"/>
-        <w:rPr>
-          <w:lang w:eastAsia="fr-CA"/>
-        </w:rPr>
-      </w:pPr>
+        <w:pStyle w:val="Normal-CorpsTexte"/>
+        <w:rPr>
+          <w:lang w:eastAsia="fr-CA"/>
+        </w:rPr>
+      </w:pPr>
+      <w:r>
+        <w:rPr>
+          <w:lang w:eastAsia="fr-CA"/>
+        </w:rPr>
+        <w:t>Heureusement, nous avons réussi, nous croyons à avoir développé un modèle de commande et contrôle à distance intéressant, quoique quelque peu rudimentaire. Essentiellement, le deuxième aspect du projet était qu’une fois que nous nous étions implantés dans un système nous puissions le contrôler et nous avons réussi sur ce plan.</w:t>
+      </w:r>
+    </w:p>
+    <w:p>
+      <w:pPr>
+        <w:pStyle w:val="Normal-CorpsTexte"/>
+        <w:rPr>
+          <w:lang w:eastAsia="fr-CA"/>
+        </w:rPr>
+      </w:pPr>
+      <w:r>
+        <w:rPr>
+          <w:lang w:eastAsia="fr-CA"/>
+        </w:rPr>
+        <w:lastRenderedPageBreak/>
+        <w:t xml:space="preserve">Donc nous avons </w:t>
+      </w:r>
+      <w:r>
+        <w:rPr>
+          <w:lang w:eastAsia="fr-CA"/>
+        </w:rPr>
+        <w:t xml:space="preserve">trois </w:t>
+      </w:r>
+      <w:r>
+        <w:rPr>
+          <w:lang w:eastAsia="fr-CA"/>
+        </w:rPr>
+        <w:t xml:space="preserve">parties </w:t>
+      </w:r>
+      <w:r>
+        <w:rPr>
+          <w:lang w:eastAsia="fr-CA"/>
+        </w:rPr>
+        <w:t>au projet : Le serveur qui reçoit les connexions clients et les clients qui s’y connectent et une base de données. Le serveur écoute sur deux ports soit le 6666 pour les connexion</w:t>
+      </w:r>
+      <w:r>
+        <w:rPr>
+          <w:lang w:eastAsia="fr-CA"/>
+        </w:rPr>
+        <w:t>s</w:t>
+      </w:r>
+      <w:r>
+        <w:rPr>
+          <w:lang w:eastAsia="fr-CA"/>
+        </w:rPr>
+        <w:t xml:space="preserve"> Reverse Shell et le 9999 pour les connexions de transmission de données.</w:t>
+      </w:r>
     </w:p>
     <w:p>
       <w:pPr>
         <w:pStyle w:val="Titre1"/>
       </w:pPr>
-      <w:bookmarkStart w:id="7" w:name="_Toc72598550"/>
+      <w:bookmarkStart w:id="7" w:name="_Toc73310417"/>
       <w:r>
         <w:t>Fonctionnalités</w:t>
       </w:r>
@@ -1485,7 +1618,7 @@
       <w:pPr>
         <w:pStyle w:val="Sous-Titre"/>
       </w:pPr>
-      <w:bookmarkStart w:id="8" w:name="_Toc72598551"/>
+      <w:bookmarkStart w:id="8" w:name="_Toc73310418"/>
       <w:r>
         <w:t>Parfaitement fonctionnel</w:t>
       </w:r>
@@ -1502,14 +1635,42 @@
         <w:rPr>
           <w:lang w:eastAsia="fr-CA"/>
         </w:rPr>
-        <w:t>La reproduction</w:t>
+        <w:t>La base de données</w:t>
+      </w:r>
+    </w:p>
+    <w:p>
+      <w:pPr>
+        <w:pStyle w:val="Parapgraphedeliste"/>
+        <w:rPr>
+          <w:lang w:eastAsia="fr-CA"/>
+        </w:rPr>
+      </w:pPr>
+      <w:r>
+        <w:rPr>
+          <w:lang w:eastAsia="fr-CA"/>
+        </w:rPr>
+        <w:t>Le serveur multithread de connexion TCP qui permet de recevoir des connexions Reverse Shell et de réception de données.</w:t>
+      </w:r>
+    </w:p>
+    <w:p>
+      <w:pPr>
+        <w:pStyle w:val="Parapgraphedeliste"/>
+        <w:rPr>
+          <w:lang w:eastAsia="fr-CA"/>
+        </w:rPr>
+      </w:pPr>
+      <w:r>
+        <w:rPr>
+          <w:lang w:eastAsia="fr-CA"/>
+        </w:rPr>
+        <w:t>Interface de contrôle en ligne de commande</w:t>
       </w:r>
     </w:p>
     <w:p>
       <w:pPr>
         <w:pStyle w:val="Sous-Titre"/>
       </w:pPr>
-      <w:bookmarkStart w:id="9" w:name="_Toc72598552"/>
+      <w:bookmarkStart w:id="9" w:name="_Toc73310419"/>
       <w:r>
         <w:t>Semi fonctionnel</w:t>
       </w:r>
@@ -1526,14 +1687,28 @@
         <w:rPr>
           <w:lang w:eastAsia="fr-CA"/>
         </w:rPr>
-        <w:t>La communication TCP</w:t>
+        <w:t>La reproduction fonctionne, mais est limité, puisque la transmission est impossible.</w:t>
+      </w:r>
+    </w:p>
+    <w:p>
+      <w:pPr>
+        <w:pStyle w:val="Parapgraphedeliste"/>
+        <w:rPr>
+          <w:lang w:eastAsia="fr-CA"/>
+        </w:rPr>
+      </w:pPr>
+      <w:r>
+        <w:rPr>
+          <w:lang w:eastAsia="fr-CA"/>
+        </w:rPr>
+        <w:t>Installation et persistance dans un système en s’installant en tant que service Windows.</w:t>
       </w:r>
     </w:p>
     <w:p>
       <w:pPr>
         <w:pStyle w:val="Sous-Titre"/>
       </w:pPr>
-      <w:bookmarkStart w:id="10" w:name="_Toc72598553"/>
+      <w:bookmarkStart w:id="10" w:name="_Toc73310420"/>
       <w:r>
         <w:t>Non fonctionnel</w:t>
       </w:r>
@@ -1560,12 +1735,18 @@
         <w:t>Metasploit</w:t>
       </w:r>
       <w:proofErr w:type="spellEnd"/>
+      <w:r>
+        <w:rPr>
+          <w:lang w:eastAsia="fr-CA"/>
+        </w:rPr>
+        <w:t>/Dépôt git</w:t>
+      </w:r>
     </w:p>
     <w:p>
       <w:pPr>
         <w:pStyle w:val="Sous-Titre"/>
       </w:pPr>
-      <w:bookmarkStart w:id="11" w:name="_Toc72598554"/>
+      <w:bookmarkStart w:id="11" w:name="_Toc73310421"/>
       <w:r>
         <w:t>Abandonné</w:t>
       </w:r>
@@ -1582,7 +1763,7 @@
         <w:rPr>
           <w:lang w:eastAsia="fr-CA"/>
         </w:rPr>
-        <w:t>Interface graphique</w:t>
+        <w:t>Interface graphique pour contrôler l’aspect serveur en Qt</w:t>
       </w:r>
     </w:p>
     <w:p>
@@ -1598,6 +1779,22 @@
         </w:rPr>
         <w:t>Utilisation de Ansible</w:t>
       </w:r>
+      <w:r>
+        <w:rPr>
+          <w:lang w:eastAsia="fr-CA"/>
+        </w:rPr>
+        <w:t xml:space="preserve"> pour gérer la production de masse de machines virtuelles</w:t>
+      </w:r>
+    </w:p>
+    <w:p>
+      <w:pPr>
+        <w:pStyle w:val="Titre1"/>
+      </w:pPr>
+      <w:bookmarkStart w:id="12" w:name="_Toc73310422"/>
+      <w:r>
+        <w:t>Amélioration possible</w:t>
+      </w:r>
+      <w:bookmarkEnd w:id="12"/>
     </w:p>
     <w:p>
       <w:pPr>
@@ -1606,85 +1803,81 @@
           <w:lang w:eastAsia="fr-CA"/>
         </w:rPr>
       </w:pPr>
-    </w:p>
-    <w:p>
-      <w:pPr>
-        <w:pStyle w:val="Parapgraphedeliste"/>
-        <w:rPr>
-          <w:lang w:eastAsia="fr-CA"/>
-        </w:rPr>
-      </w:pPr>
+      <w:r>
+        <w:rPr>
+          <w:lang w:eastAsia="fr-CA"/>
+        </w:rPr>
+        <w:t>Avec plus de temps nous pourrions pousser beaucoup plus loin, les possibilités de ce projet sont presque infinies! Faire un outils de contrôle à distance et</w:t>
+      </w:r>
+      <w:proofErr w:type="gramStart"/>
+      <w:r>
+        <w:rPr>
+          <w:lang w:eastAsia="fr-CA"/>
+        </w:rPr>
+        <w:t xml:space="preserve"> «monitoring</w:t>
+      </w:r>
+      <w:proofErr w:type="gramEnd"/>
+      <w:r>
+        <w:rPr>
+          <w:lang w:eastAsia="fr-CA"/>
+        </w:rPr>
+        <w:t>» nous vient en tête</w:t>
+      </w:r>
+      <w:r>
+        <w:rPr>
+          <w:lang w:eastAsia="fr-CA"/>
+        </w:rPr>
+        <w:t>.</w:t>
+      </w:r>
+    </w:p>
+    <w:p>
+      <w:pPr>
+        <w:pStyle w:val="Normal-CorpsTexte"/>
+        <w:rPr>
+          <w:lang w:eastAsia="fr-CA"/>
+        </w:rPr>
+      </w:pPr>
+      <w:r>
+        <w:rPr>
+          <w:lang w:eastAsia="fr-CA"/>
+        </w:rPr>
+        <w:t>Ajouter une interface graphique. Ajouter au module programme un module qui permet d’extraire les données du presse-papier lorsqu’il change.</w:t>
+      </w:r>
+    </w:p>
+    <w:p>
+      <w:pPr>
+        <w:pStyle w:val="Titre1"/>
+        <w:rPr>
+          <w:lang w:eastAsia="fr-CA"/>
+        </w:rPr>
+      </w:pPr>
+      <w:bookmarkStart w:id="13" w:name="_Toc73310423"/>
       <w:r>
         <w:rPr>
           <w:lang w:eastAsia="fr-CA"/>
         </w:rPr>
         <w:lastRenderedPageBreak/>
-        <w:t>Interface graphique</w:t>
-      </w:r>
-    </w:p>
-    <w:p>
-      <w:pPr>
-        <w:pStyle w:val="Titre1"/>
-      </w:pPr>
-      <w:bookmarkStart w:id="12" w:name="_Toc72598555"/>
-      <w:r>
-        <w:t>Amélioration possible</w:t>
-      </w:r>
-      <w:bookmarkEnd w:id="12"/>
+        <w:t>Auto-évaluation</w:t>
+      </w:r>
+      <w:bookmarkEnd w:id="13"/>
     </w:p>
     <w:p>
       <w:pPr>
         <w:pStyle w:val="Normal-CorpsTexte"/>
-        <w:rPr>
-          <w:lang w:eastAsia="fr-CA"/>
-        </w:rPr>
-      </w:pPr>
-      <w:bookmarkStart w:id="13" w:name="_Toc72598556"/>
-      <w:r>
-        <w:rPr>
-          <w:lang w:eastAsia="fr-CA"/>
-        </w:rPr>
-        <w:t>Ajouter une interface graphique. Ajouter au module programme un module qui permet d’extraire les données du presse-papier lorsqu’il change.</w:t>
-      </w:r>
-    </w:p>
-    <w:p>
-      <w:pPr>
-        <w:pStyle w:val="Titre1"/>
-        <w:rPr>
-          <w:lang w:eastAsia="fr-CA"/>
-        </w:rPr>
-      </w:pPr>
-      <w:r>
-        <w:rPr>
-          <w:lang w:eastAsia="fr-CA"/>
-        </w:rPr>
-        <w:t>Auto-évaluation</w:t>
-      </w:r>
-      <w:bookmarkEnd w:id="13"/>
-    </w:p>
-    <w:p>
-      <w:pPr>
-        <w:pStyle w:val="Normal-CorpsTexte"/>
-      </w:pPr>
-      <w:r>
-        <w:t>Je crois que la planification de ce projet était bonne. Malheureusement, l’exécution laisse fortement à désirer et qu’avoir à refaire ce projet, je planifierais plus de temps.</w:t>
-      </w:r>
-      <w:r>
-        <w:t xml:space="preserve"> En ce qui concerne la note, je dirais</w:t>
+      </w:pPr>
+      <w:r>
+        <w:t xml:space="preserve">Je crois que la planification de ce projet était bonne. </w:t>
+      </w:r>
+      <w:r>
+        <w:t>Je suis un peu déçu de la faille qui ne fonctionne pas, sinon, je pense que le potentiel est là, mais encore trop brut pour être apparent à l’œil externe. Donc que penser de tout ça? Je crois que j’ai fait un bon travail avec les connaissances que j’avais. Nous avons repoussé nos limites implémentant le</w:t>
       </w:r>
       <w:proofErr w:type="gramStart"/>
       <w:r>
-        <w:t xml:space="preserve"> «A</w:t>
+        <w:t xml:space="preserve"> «multithreading</w:t>
       </w:r>
       <w:proofErr w:type="gramEnd"/>
       <w:r>
-        <w:t>» pour l’intention et «</w:t>
-      </w:r>
-      <w:r>
-        <w:t>C</w:t>
-      </w:r>
-      <w:r>
-        <w:t>» pour l’exécution.</w:t>
+        <w:t xml:space="preserve">» et en construisant de toutes pièces un programme qui peut contrôler des ordinateurs à distance. </w:t>
       </w:r>
     </w:p>
     <w:sectPr>
@@ -1859,7 +2052,7 @@
             <w:color w:val="7F7F7F" w:themeColor="background1" w:themeShade="7F"/>
             <w:spacing w:val="60"/>
           </w:rPr>
-          <w:t>8</w:t>
+          <w:t>5</w:t>
         </w:r>
       </w:p>
     </w:sdtContent>

</xml_diff>